<commit_message>
Project guide file updated.
</commit_message>
<xml_diff>
--- a/JSPImplicitObjetcsDemo/JSPImplicitObjetcsDemoProjectGuide.docx
+++ b/JSPImplicitObjetcsDemo/JSPImplicitObjetcsDemoProjectGuide.docx
@@ -24,7 +24,19 @@
           <w:szCs w:val="24"/>
           <w:u w:val="single"/>
         </w:rPr>
-        <w:t>What this project does?</w:t>
+        <w:t>What this project do</w:t>
+      </w:r>
+      <w:r>
+        <w:rPr>
+          <w:rFonts w:ascii="Open Sans" w:hAnsi="Open Sans" w:cs="Open Sans"/>
+          <w:b/>
+          <w:color w:val="BA3925"/>
+          <w:spacing w:val="-2"/>
+          <w:sz w:val="24"/>
+          <w:szCs w:val="24"/>
+          <w:u w:val="single"/>
+        </w:rPr>
+        <w:t>?</w:t>
       </w:r>
     </w:p>
     <w:p>

</xml_diff>

<commit_message>
Initial commit along with project guide file.
</commit_message>
<xml_diff>
--- a/JSPImplicitObjetcsDemo/JSPImplicitObjetcsDemoProjectGuide.docx
+++ b/JSPImplicitObjetcsDemo/JSPImplicitObjetcsDemoProjectGuide.docx
@@ -24,6 +24,31 @@
           <w:szCs w:val="24"/>
           <w:u w:val="single"/>
         </w:rPr>
+        <w:t>**Please  go through theory part of JSP implicit objects and their uses from our notes for better understanding of the concept.</w:t>
+      </w:r>
+    </w:p>
+    <w:p>
+      <w:pPr>
+        <w:rPr>
+          <w:rFonts w:ascii="Open Sans" w:hAnsi="Open Sans" w:cs="Open Sans"/>
+          <w:b/>
+          <w:color w:val="BA3925"/>
+          <w:spacing w:val="-2"/>
+          <w:sz w:val="24"/>
+          <w:szCs w:val="24"/>
+          <w:u w:val="single"/>
+        </w:rPr>
+      </w:pPr>
+      <w:r>
+        <w:rPr>
+          <w:rFonts w:ascii="Open Sans" w:hAnsi="Open Sans" w:cs="Open Sans"/>
+          <w:b/>
+          <w:color w:val="BA3925"/>
+          <w:spacing w:val="-2"/>
+          <w:sz w:val="24"/>
+          <w:szCs w:val="24"/>
+          <w:u w:val="single"/>
+        </w:rPr>
         <w:t>What this project do</w:t>
       </w:r>
       <w:r>
@@ -82,7 +107,29 @@
           <w:sz w:val="24"/>
           <w:szCs w:val="24"/>
         </w:rPr>
-        <w:t>We simply set various attributes and parameters in '</w:t>
+        <w:t xml:space="preserve">We simply set various attributes and </w:t>
+      </w:r>
+      <w:r>
+        <w:rPr>
+          <w:rFonts w:ascii="Open Sans" w:hAnsi="Open Sans" w:cs="Open Sans"/>
+          <w:b/>
+          <w:color w:val="BA3925"/>
+          <w:spacing w:val="-2"/>
+          <w:sz w:val="24"/>
+          <w:szCs w:val="24"/>
+        </w:rPr>
+        <w:t xml:space="preserve">context and servlet init </w:t>
+      </w:r>
+      <w:r>
+        <w:rPr>
+          <w:rFonts w:ascii="Open Sans" w:hAnsi="Open Sans" w:cs="Open Sans"/>
+          <w:b/>
+          <w:color w:val="BA3925"/>
+          <w:spacing w:val="-2"/>
+          <w:sz w:val="24"/>
+          <w:szCs w:val="24"/>
+        </w:rPr>
+        <w:t>parameters in '</w:t>
       </w:r>
       <w:r>
         <w:rPr>
@@ -219,7 +266,74 @@
           <w:szCs w:val="24"/>
           <w:u w:val="single"/>
         </w:rPr>
-        <w:t>Refer file 'CreatingDynamicWebProjectForServletJSPInEclipse.docx' in 'ServletDemo' project folder for getting more details about how to create 'Dynamic web project' in eclipse.</w:t>
+        <w:t xml:space="preserve">Refer file 'CreatingDynamicWebProjectForServletJSPInEclipse.docx' in </w:t>
+      </w:r>
+      <w:r>
+        <w:rPr>
+          <w:rFonts w:ascii="Open Sans" w:hAnsi="Open Sans" w:cs="Open Sans"/>
+          <w:color w:val="BA3925"/>
+          <w:spacing w:val="-2"/>
+          <w:sz w:val="24"/>
+          <w:szCs w:val="24"/>
+          <w:u w:val="single"/>
+        </w:rPr>
+        <w:t>this</w:t>
+      </w:r>
+      <w:r>
+        <w:rPr>
+          <w:rFonts w:ascii="Open Sans" w:hAnsi="Open Sans" w:cs="Open Sans"/>
+          <w:color w:val="BA3925"/>
+          <w:spacing w:val="-2"/>
+          <w:sz w:val="24"/>
+          <w:szCs w:val="24"/>
+          <w:u w:val="single"/>
+        </w:rPr>
+        <w:t xml:space="preserve"> project folder for getting more details about how to create 'Dynamic web project' in eclipse.</w:t>
+      </w:r>
+    </w:p>
+    <w:p>
+      <w:pPr>
+        <w:rPr>
+          <w:rFonts w:ascii="Open Sans" w:hAnsi="Open Sans" w:cs="Open Sans"/>
+          <w:color w:val="BA3925"/>
+          <w:spacing w:val="-2"/>
+          <w:sz w:val="24"/>
+          <w:szCs w:val="24"/>
+          <w:u w:val="single"/>
+        </w:rPr>
+      </w:pPr>
+      <w:r>
+        <w:rPr>
+          <w:rFonts w:ascii="Open Sans" w:hAnsi="Open Sans" w:cs="Open Sans"/>
+          <w:color w:val="BA3925"/>
+          <w:spacing w:val="-2"/>
+          <w:sz w:val="24"/>
+          <w:szCs w:val="24"/>
+          <w:u w:val="single"/>
+        </w:rPr>
+        <w:t>If you don't know about configuring Apache Tmocat server, please refer file '</w:t>
+      </w:r>
+      <w:r>
+        <w:rPr>
+          <w:rFonts w:ascii="Open Sans" w:hAnsi="Open Sans" w:cs="Open Sans"/>
+          <w:color w:val="BA3925"/>
+          <w:spacing w:val="-2"/>
+          <w:sz w:val="24"/>
+          <w:szCs w:val="24"/>
+          <w:u w:val="single"/>
+        </w:rPr>
+        <w:t>How to configure Apache Tomcat Server in Eclipse IDE.docx</w:t>
+      </w:r>
+      <w:r>
+        <w:rPr>
+          <w:rFonts w:ascii="Open Sans" w:hAnsi="Open Sans" w:cs="Open Sans"/>
+          <w:color w:val="BA3925"/>
+          <w:spacing w:val="-2"/>
+          <w:sz w:val="24"/>
+          <w:szCs w:val="24"/>
+          <w:u w:val="single"/>
+        </w:rPr>
+        <w:t>' in this project for more details.</w:t>
       </w:r>
     </w:p>
     <w:p>
@@ -283,6 +397,75 @@
         <w:rPr>
           <w:rFonts w:ascii="Open Sans" w:hAnsi="Open Sans" w:cs="Open Sans"/>
           <w:b/>
+          <w:noProof/>
+          <w:color w:val="BA3925"/>
+          <w:spacing w:val="-2"/>
+          <w:sz w:val="24"/>
+          <w:szCs w:val="24"/>
+        </w:rPr>
+        <w:lastRenderedPageBreak/>
+        <w:drawing>
+          <wp:inline distT="0" distB="0" distL="0" distR="0">
+            <wp:extent cx="3771900" cy="3638550"/>
+            <wp:effectExtent l="19050" t="0" r="0" b="0"/>
+            <wp:docPr id="4" name="Picture 4"/>
+            <wp:cNvGraphicFramePr>
+              <a:graphicFrameLocks xmlns:a="http://schemas.openxmlformats.org/drawingml/2006/main" noChangeAspect="1"/>
+            </wp:cNvGraphicFramePr>
+            <a:graphic xmlns:a="http://schemas.openxmlformats.org/drawingml/2006/main">
+              <a:graphicData uri="http://schemas.openxmlformats.org/drawingml/2006/picture">
+                <pic:pic xmlns:pic="http://schemas.openxmlformats.org/drawingml/2006/picture">
+                  <pic:nvPicPr>
+                    <pic:cNvPr id="0" name="Picture 4"/>
+                    <pic:cNvPicPr>
+                      <a:picLocks noChangeAspect="1" noChangeArrowheads="1"/>
+                    </pic:cNvPicPr>
+                  </pic:nvPicPr>
+                  <pic:blipFill>
+                    <a:blip r:embed="rId6"/>
+                    <a:srcRect/>
+                    <a:stretch>
+                      <a:fillRect/>
+                    </a:stretch>
+                  </pic:blipFill>
+                  <pic:spPr bwMode="auto">
+                    <a:xfrm>
+                      <a:off x="0" y="0"/>
+                      <a:ext cx="3771900" cy="3638550"/>
+                    </a:xfrm>
+                    <a:prstGeom prst="rect">
+                      <a:avLst/>
+                    </a:prstGeom>
+                    <a:noFill/>
+                    <a:ln w="9525">
+                      <a:noFill/>
+                      <a:miter lim="800000"/>
+                      <a:headEnd/>
+                      <a:tailEnd/>
+                    </a:ln>
+                  </pic:spPr>
+                </pic:pic>
+              </a:graphicData>
+            </a:graphic>
+          </wp:inline>
+        </w:drawing>
+      </w:r>
+    </w:p>
+    <w:p>
+      <w:pPr>
+        <w:rPr>
+          <w:rFonts w:ascii="Open Sans" w:hAnsi="Open Sans" w:cs="Open Sans"/>
+          <w:b/>
+          <w:color w:val="BA3925"/>
+          <w:spacing w:val="-2"/>
+          <w:sz w:val="24"/>
+          <w:szCs w:val="24"/>
+        </w:rPr>
+      </w:pPr>
+      <w:r>
+        <w:rPr>
+          <w:rFonts w:ascii="Open Sans" w:hAnsi="Open Sans" w:cs="Open Sans"/>
+          <w:b/>
           <w:color w:val="BA3925"/>
           <w:spacing w:val="-2"/>
           <w:sz w:val="24"/>
@@ -330,10 +513,530 @@
           <w:sz w:val="24"/>
           <w:szCs w:val="24"/>
         </w:rPr>
-        <w:t>context parameters  and servlets.</w:t>
-      </w:r>
-    </w:p>
-    <w:p/>
+        <w:t>c</w:t>
+      </w:r>
+      <w:r>
+        <w:rPr>
+          <w:rFonts w:ascii="Open Sans" w:hAnsi="Open Sans" w:cs="Open Sans"/>
+          <w:color w:val="BA3925"/>
+          <w:spacing w:val="-2"/>
+          <w:sz w:val="24"/>
+          <w:szCs w:val="24"/>
+        </w:rPr>
+        <w:t>ontext parameters, servlets , servlet init parameters and welcome files.</w:t>
+      </w:r>
+    </w:p>
+    <w:p>
+      <w:pPr>
+        <w:rPr>
+          <w:rFonts w:ascii="Open Sans" w:hAnsi="Open Sans" w:cs="Open Sans"/>
+          <w:color w:val="BA3925"/>
+          <w:spacing w:val="-2"/>
+          <w:sz w:val="24"/>
+          <w:szCs w:val="24"/>
+        </w:rPr>
+      </w:pPr>
+      <w:r>
+        <w:rPr>
+          <w:rFonts w:ascii="Open Sans" w:hAnsi="Open Sans" w:cs="Open Sans"/>
+          <w:noProof/>
+          <w:color w:val="BA3925"/>
+          <w:spacing w:val="-2"/>
+          <w:sz w:val="24"/>
+          <w:szCs w:val="24"/>
+        </w:rPr>
+        <w:lastRenderedPageBreak/>
+        <w:drawing>
+          <wp:inline distT="0" distB="0" distL="0" distR="0">
+            <wp:extent cx="5943600" cy="3879428"/>
+            <wp:effectExtent l="19050" t="0" r="0" b="0"/>
+            <wp:docPr id="35" name="Picture 35" descr="C:\Users\Administrator\Documents\DonationCoder\ScreenshotCaptor\Screenshots\Clip.png"/>
+            <wp:cNvGraphicFramePr>
+              <a:graphicFrameLocks xmlns:a="http://schemas.openxmlformats.org/drawingml/2006/main" noChangeAspect="1"/>
+            </wp:cNvGraphicFramePr>
+            <a:graphic xmlns:a="http://schemas.openxmlformats.org/drawingml/2006/main">
+              <a:graphicData uri="http://schemas.openxmlformats.org/drawingml/2006/picture">
+                <pic:pic xmlns:pic="http://schemas.openxmlformats.org/drawingml/2006/picture">
+                  <pic:nvPicPr>
+                    <pic:cNvPr id="0" name="Picture 35" descr="C:\Users\Administrator\Documents\DonationCoder\ScreenshotCaptor\Screenshots\Clip.png"/>
+                    <pic:cNvPicPr>
+                      <a:picLocks noChangeAspect="1" noChangeArrowheads="1"/>
+                    </pic:cNvPicPr>
+                  </pic:nvPicPr>
+                  <pic:blipFill>
+                    <a:blip r:embed="rId7"/>
+                    <a:srcRect/>
+                    <a:stretch>
+                      <a:fillRect/>
+                    </a:stretch>
+                  </pic:blipFill>
+                  <pic:spPr bwMode="auto">
+                    <a:xfrm>
+                      <a:off x="0" y="0"/>
+                      <a:ext cx="5943600" cy="3879428"/>
+                    </a:xfrm>
+                    <a:prstGeom prst="rect">
+                      <a:avLst/>
+                    </a:prstGeom>
+                    <a:noFill/>
+                    <a:ln w="9525">
+                      <a:noFill/>
+                      <a:miter lim="800000"/>
+                      <a:headEnd/>
+                      <a:tailEnd/>
+                    </a:ln>
+                  </pic:spPr>
+                </pic:pic>
+              </a:graphicData>
+            </a:graphic>
+          </wp:inline>
+        </w:drawing>
+      </w:r>
+    </w:p>
+    <w:p>
+      <w:pPr>
+        <w:rPr>
+          <w:rFonts w:ascii="Open Sans" w:hAnsi="Open Sans" w:cs="Open Sans"/>
+          <w:color w:val="BA3925"/>
+          <w:spacing w:val="-2"/>
+          <w:sz w:val="24"/>
+          <w:szCs w:val="24"/>
+        </w:rPr>
+      </w:pPr>
+      <w:r>
+        <w:rPr>
+          <w:rFonts w:ascii="Open Sans" w:hAnsi="Open Sans" w:cs="Open Sans"/>
+          <w:color w:val="BA3925"/>
+          <w:spacing w:val="-2"/>
+          <w:sz w:val="24"/>
+          <w:szCs w:val="24"/>
+        </w:rPr>
+        <w:t>Second file is javaLive.controller.MainServlet.java</w:t>
+      </w:r>
+    </w:p>
+    <w:p>
+      <w:pPr>
+        <w:rPr>
+          <w:rFonts w:ascii="Open Sans" w:hAnsi="Open Sans" w:cs="Open Sans"/>
+          <w:color w:val="BA3925"/>
+          <w:spacing w:val="-2"/>
+          <w:sz w:val="24"/>
+          <w:szCs w:val="24"/>
+        </w:rPr>
+      </w:pPr>
+      <w:r>
+        <w:rPr>
+          <w:rFonts w:ascii="Open Sans" w:hAnsi="Open Sans" w:cs="Open Sans"/>
+          <w:color w:val="BA3925"/>
+          <w:spacing w:val="-2"/>
+          <w:sz w:val="24"/>
+          <w:szCs w:val="24"/>
+        </w:rPr>
+        <w:t>This  is main controller of this application. It set attributes of various scopes and forwards the request to ImplictObjects.jsp where these attributes are displayed with the help of JSPs implicit objects.</w:t>
+      </w:r>
+    </w:p>
+    <w:p>
+      <w:r>
+        <w:rPr>
+          <w:noProof/>
+        </w:rPr>
+        <w:lastRenderedPageBreak/>
+        <w:drawing>
+          <wp:inline distT="0" distB="0" distL="0" distR="0">
+            <wp:extent cx="5943600" cy="3139225"/>
+            <wp:effectExtent l="19050" t="0" r="0" b="0"/>
+            <wp:docPr id="13" name="Picture 13" descr="C:\Users\Administrator\Documents\DonationCoder\ScreenshotCaptor\Screenshots\Screenshot - 9_17_2020 , 2_44_11 PM.png"/>
+            <wp:cNvGraphicFramePr>
+              <a:graphicFrameLocks xmlns:a="http://schemas.openxmlformats.org/drawingml/2006/main" noChangeAspect="1"/>
+            </wp:cNvGraphicFramePr>
+            <a:graphic xmlns:a="http://schemas.openxmlformats.org/drawingml/2006/main">
+              <a:graphicData uri="http://schemas.openxmlformats.org/drawingml/2006/picture">
+                <pic:pic xmlns:pic="http://schemas.openxmlformats.org/drawingml/2006/picture">
+                  <pic:nvPicPr>
+                    <pic:cNvPr id="0" name="Picture 13" descr="C:\Users\Administrator\Documents\DonationCoder\ScreenshotCaptor\Screenshots\Screenshot - 9_17_2020 , 2_44_11 PM.png"/>
+                    <pic:cNvPicPr>
+                      <a:picLocks noChangeAspect="1" noChangeArrowheads="1"/>
+                    </pic:cNvPicPr>
+                  </pic:nvPicPr>
+                  <pic:blipFill>
+                    <a:blip r:embed="rId8"/>
+                    <a:srcRect/>
+                    <a:stretch>
+                      <a:fillRect/>
+                    </a:stretch>
+                  </pic:blipFill>
+                  <pic:spPr bwMode="auto">
+                    <a:xfrm>
+                      <a:off x="0" y="0"/>
+                      <a:ext cx="5943600" cy="3139225"/>
+                    </a:xfrm>
+                    <a:prstGeom prst="rect">
+                      <a:avLst/>
+                    </a:prstGeom>
+                    <a:noFill/>
+                    <a:ln w="9525">
+                      <a:noFill/>
+                      <a:miter lim="800000"/>
+                      <a:headEnd/>
+                      <a:tailEnd/>
+                    </a:ln>
+                  </pic:spPr>
+                </pic:pic>
+              </a:graphicData>
+            </a:graphic>
+          </wp:inline>
+        </w:drawing>
+      </w:r>
+    </w:p>
+    <w:p>
+      <w:pPr>
+        <w:rPr>
+          <w:rFonts w:ascii="Open Sans" w:hAnsi="Open Sans" w:cs="Open Sans"/>
+          <w:color w:val="BA3925"/>
+          <w:spacing w:val="-2"/>
+          <w:sz w:val="24"/>
+          <w:szCs w:val="24"/>
+        </w:rPr>
+      </w:pPr>
+      <w:r>
+        <w:rPr>
+          <w:rFonts w:ascii="Open Sans" w:hAnsi="Open Sans" w:cs="Open Sans"/>
+          <w:color w:val="BA3925"/>
+          <w:spacing w:val="-2"/>
+          <w:sz w:val="24"/>
+          <w:szCs w:val="24"/>
+        </w:rPr>
+        <w:t>Next file is index.jsp which is welcome file of the application which just forwards the request to MainServlet.java.</w:t>
+      </w:r>
+    </w:p>
+    <w:p>
+      <w:r>
+        <w:rPr>
+          <w:noProof/>
+        </w:rPr>
+        <w:drawing>
+          <wp:inline distT="0" distB="0" distL="0" distR="0">
+            <wp:extent cx="5924550" cy="1800225"/>
+            <wp:effectExtent l="19050" t="0" r="0" b="0"/>
+            <wp:docPr id="14" name="Picture 14"/>
+            <wp:cNvGraphicFramePr>
+              <a:graphicFrameLocks xmlns:a="http://schemas.openxmlformats.org/drawingml/2006/main" noChangeAspect="1"/>
+            </wp:cNvGraphicFramePr>
+            <a:graphic xmlns:a="http://schemas.openxmlformats.org/drawingml/2006/main">
+              <a:graphicData uri="http://schemas.openxmlformats.org/drawingml/2006/picture">
+                <pic:pic xmlns:pic="http://schemas.openxmlformats.org/drawingml/2006/picture">
+                  <pic:nvPicPr>
+                    <pic:cNvPr id="0" name="Picture 14"/>
+                    <pic:cNvPicPr>
+                      <a:picLocks noChangeAspect="1" noChangeArrowheads="1"/>
+                    </pic:cNvPicPr>
+                  </pic:nvPicPr>
+                  <pic:blipFill>
+                    <a:blip r:embed="rId9"/>
+                    <a:srcRect/>
+                    <a:stretch>
+                      <a:fillRect/>
+                    </a:stretch>
+                  </pic:blipFill>
+                  <pic:spPr bwMode="auto">
+                    <a:xfrm>
+                      <a:off x="0" y="0"/>
+                      <a:ext cx="5924550" cy="1800225"/>
+                    </a:xfrm>
+                    <a:prstGeom prst="rect">
+                      <a:avLst/>
+                    </a:prstGeom>
+                    <a:noFill/>
+                    <a:ln w="9525">
+                      <a:noFill/>
+                      <a:miter lim="800000"/>
+                      <a:headEnd/>
+                      <a:tailEnd/>
+                    </a:ln>
+                  </pic:spPr>
+                </pic:pic>
+              </a:graphicData>
+            </a:graphic>
+          </wp:inline>
+        </w:drawing>
+      </w:r>
+    </w:p>
+    <w:p>
+      <w:pPr>
+        <w:rPr>
+          <w:rFonts w:ascii="Open Sans" w:hAnsi="Open Sans" w:cs="Open Sans"/>
+          <w:color w:val="BA3925"/>
+          <w:spacing w:val="-2"/>
+          <w:sz w:val="24"/>
+          <w:szCs w:val="24"/>
+        </w:rPr>
+      </w:pPr>
+      <w:r>
+        <w:rPr>
+          <w:rFonts w:ascii="Open Sans" w:hAnsi="Open Sans" w:cs="Open Sans"/>
+          <w:color w:val="BA3925"/>
+          <w:spacing w:val="-2"/>
+          <w:sz w:val="24"/>
+          <w:szCs w:val="24"/>
+        </w:rPr>
+        <w:t>Next and most important file of this application is ImplicitObjects.jsp, which displays various scopes attributes and parameters with the help of JPS implicit objects.</w:t>
+      </w:r>
+      <w:r>
+        <w:rPr>
+          <w:rFonts w:ascii="Open Sans" w:hAnsi="Open Sans" w:cs="Open Sans"/>
+          <w:color w:val="BA3925"/>
+          <w:spacing w:val="-2"/>
+          <w:sz w:val="24"/>
+          <w:szCs w:val="24"/>
+        </w:rPr>
+        <w:t xml:space="preserve"> Please refer highlighted section of below screen shot for more details.</w:t>
+      </w:r>
+    </w:p>
+    <w:p>
+      <w:r>
+        <w:rPr>
+          <w:noProof/>
+        </w:rPr>
+        <w:lastRenderedPageBreak/>
+        <w:drawing>
+          <wp:inline distT="0" distB="0" distL="0" distR="0">
+            <wp:extent cx="5943600" cy="2719850"/>
+            <wp:effectExtent l="19050" t="0" r="0" b="0"/>
+            <wp:docPr id="33" name="Picture 33" descr="C:\Users\Administrator\Documents\DonationCoder\ScreenshotCaptor\Screenshots\Clip.png"/>
+            <wp:cNvGraphicFramePr>
+              <a:graphicFrameLocks xmlns:a="http://schemas.openxmlformats.org/drawingml/2006/main" noChangeAspect="1"/>
+            </wp:cNvGraphicFramePr>
+            <a:graphic xmlns:a="http://schemas.openxmlformats.org/drawingml/2006/main">
+              <a:graphicData uri="http://schemas.openxmlformats.org/drawingml/2006/picture">
+                <pic:pic xmlns:pic="http://schemas.openxmlformats.org/drawingml/2006/picture">
+                  <pic:nvPicPr>
+                    <pic:cNvPr id="0" name="Picture 33" descr="C:\Users\Administrator\Documents\DonationCoder\ScreenshotCaptor\Screenshots\Clip.png"/>
+                    <pic:cNvPicPr>
+                      <a:picLocks noChangeAspect="1" noChangeArrowheads="1"/>
+                    </pic:cNvPicPr>
+                  </pic:nvPicPr>
+                  <pic:blipFill>
+                    <a:blip r:embed="rId10"/>
+                    <a:srcRect/>
+                    <a:stretch>
+                      <a:fillRect/>
+                    </a:stretch>
+                  </pic:blipFill>
+                  <pic:spPr bwMode="auto">
+                    <a:xfrm>
+                      <a:off x="0" y="0"/>
+                      <a:ext cx="5943600" cy="2719850"/>
+                    </a:xfrm>
+                    <a:prstGeom prst="rect">
+                      <a:avLst/>
+                    </a:prstGeom>
+                    <a:noFill/>
+                    <a:ln w="9525">
+                      <a:noFill/>
+                      <a:miter lim="800000"/>
+                      <a:headEnd/>
+                      <a:tailEnd/>
+                    </a:ln>
+                  </pic:spPr>
+                </pic:pic>
+              </a:graphicData>
+            </a:graphic>
+          </wp:inline>
+        </w:drawing>
+      </w:r>
+    </w:p>
+    <w:p>
+      <w:pPr>
+        <w:rPr>
+          <w:rFonts w:ascii="Open Sans" w:hAnsi="Open Sans" w:cs="Open Sans"/>
+          <w:b/>
+          <w:color w:val="BA3925"/>
+          <w:spacing w:val="-2"/>
+          <w:sz w:val="24"/>
+          <w:szCs w:val="24"/>
+          <w:u w:val="single"/>
+        </w:rPr>
+      </w:pPr>
+      <w:r>
+        <w:rPr>
+          <w:rFonts w:ascii="Open Sans" w:hAnsi="Open Sans" w:cs="Open Sans"/>
+          <w:b/>
+          <w:color w:val="BA3925"/>
+          <w:spacing w:val="-2"/>
+          <w:sz w:val="24"/>
+          <w:szCs w:val="24"/>
+          <w:u w:val="single"/>
+        </w:rPr>
+        <w:t>Running the application:</w:t>
+      </w:r>
+    </w:p>
+    <w:p>
+      <w:pPr>
+        <w:rPr>
+          <w:rFonts w:ascii="Open Sans" w:hAnsi="Open Sans" w:cs="Open Sans"/>
+          <w:color w:val="BA3925"/>
+          <w:spacing w:val="-2"/>
+          <w:sz w:val="24"/>
+          <w:szCs w:val="24"/>
+        </w:rPr>
+      </w:pPr>
+      <w:r>
+        <w:rPr>
+          <w:rFonts w:ascii="Open Sans" w:hAnsi="Open Sans" w:cs="Open Sans"/>
+          <w:color w:val="BA3925"/>
+          <w:spacing w:val="-2"/>
+          <w:sz w:val="24"/>
+          <w:szCs w:val="24"/>
+        </w:rPr>
+        <w:t>Right click on the project -&gt;Run As-&gt;Run on Server</w:t>
+      </w:r>
+    </w:p>
+    <w:p>
+      <w:pPr>
+        <w:rPr>
+          <w:rFonts w:ascii="Open Sans" w:hAnsi="Open Sans" w:cs="Open Sans"/>
+          <w:color w:val="BA3925"/>
+          <w:spacing w:val="-2"/>
+          <w:sz w:val="24"/>
+          <w:szCs w:val="24"/>
+        </w:rPr>
+      </w:pPr>
+      <w:r>
+        <w:rPr>
+          <w:rFonts w:ascii="Open Sans" w:hAnsi="Open Sans" w:cs="Open Sans"/>
+          <w:color w:val="BA3925"/>
+          <w:spacing w:val="-2"/>
+          <w:sz w:val="24"/>
+          <w:szCs w:val="24"/>
+        </w:rPr>
+        <w:t>Welcome file viz. index.jsp get displayed. Now click on 'submit' button.</w:t>
+      </w:r>
+    </w:p>
+    <w:p>
+      <w:r>
+        <w:rPr>
+          <w:noProof/>
+        </w:rPr>
+        <w:drawing>
+          <wp:inline distT="0" distB="0" distL="0" distR="0">
+            <wp:extent cx="4286250" cy="1352550"/>
+            <wp:effectExtent l="19050" t="0" r="0" b="0"/>
+            <wp:docPr id="20" name="Picture 20"/>
+            <wp:cNvGraphicFramePr>
+              <a:graphicFrameLocks xmlns:a="http://schemas.openxmlformats.org/drawingml/2006/main" noChangeAspect="1"/>
+            </wp:cNvGraphicFramePr>
+            <a:graphic xmlns:a="http://schemas.openxmlformats.org/drawingml/2006/main">
+              <a:graphicData uri="http://schemas.openxmlformats.org/drawingml/2006/picture">
+                <pic:pic xmlns:pic="http://schemas.openxmlformats.org/drawingml/2006/picture">
+                  <pic:nvPicPr>
+                    <pic:cNvPr id="0" name="Picture 20"/>
+                    <pic:cNvPicPr>
+                      <a:picLocks noChangeAspect="1" noChangeArrowheads="1"/>
+                    </pic:cNvPicPr>
+                  </pic:nvPicPr>
+                  <pic:blipFill>
+                    <a:blip r:embed="rId11"/>
+                    <a:srcRect/>
+                    <a:stretch>
+                      <a:fillRect/>
+                    </a:stretch>
+                  </pic:blipFill>
+                  <pic:spPr bwMode="auto">
+                    <a:xfrm>
+                      <a:off x="0" y="0"/>
+                      <a:ext cx="4286250" cy="1352550"/>
+                    </a:xfrm>
+                    <a:prstGeom prst="rect">
+                      <a:avLst/>
+                    </a:prstGeom>
+                    <a:noFill/>
+                    <a:ln w="9525">
+                      <a:noFill/>
+                      <a:miter lim="800000"/>
+                      <a:headEnd/>
+                      <a:tailEnd/>
+                    </a:ln>
+                  </pic:spPr>
+                </pic:pic>
+              </a:graphicData>
+            </a:graphic>
+          </wp:inline>
+        </w:drawing>
+      </w:r>
+    </w:p>
+    <w:p>
+      <w:pPr>
+        <w:rPr>
+          <w:rFonts w:ascii="Open Sans" w:hAnsi="Open Sans" w:cs="Open Sans"/>
+          <w:color w:val="BA3925"/>
+          <w:spacing w:val="-2"/>
+          <w:sz w:val="24"/>
+          <w:szCs w:val="24"/>
+        </w:rPr>
+      </w:pPr>
+      <w:r>
+        <w:rPr>
+          <w:rFonts w:ascii="Open Sans" w:hAnsi="Open Sans" w:cs="Open Sans"/>
+          <w:color w:val="BA3925"/>
+          <w:spacing w:val="-2"/>
+          <w:sz w:val="24"/>
+          <w:szCs w:val="24"/>
+        </w:rPr>
+        <w:t>Request get forwarded to MainServlet controller and then to ImplicitObject.jsp which displays values of various scopes attributes and parameters as below</w:t>
+      </w:r>
+    </w:p>
+    <w:p>
+      <w:r>
+        <w:rPr>
+          <w:noProof/>
+        </w:rPr>
+        <w:drawing>
+          <wp:inline distT="0" distB="0" distL="0" distR="0">
+            <wp:extent cx="4410075" cy="1514475"/>
+            <wp:effectExtent l="19050" t="0" r="9525" b="0"/>
+            <wp:docPr id="32" name="Picture 32" descr="C:\Users\Administrator\Documents\DonationCoder\ScreenshotCaptor\Screenshots\Screenshot - 9_17_2020 , 2_50_07 PM.png"/>
+            <wp:cNvGraphicFramePr>
+              <a:graphicFrameLocks xmlns:a="http://schemas.openxmlformats.org/drawingml/2006/main" noChangeAspect="1"/>
+            </wp:cNvGraphicFramePr>
+            <a:graphic xmlns:a="http://schemas.openxmlformats.org/drawingml/2006/main">
+              <a:graphicData uri="http://schemas.openxmlformats.org/drawingml/2006/picture">
+                <pic:pic xmlns:pic="http://schemas.openxmlformats.org/drawingml/2006/picture">
+                  <pic:nvPicPr>
+                    <pic:cNvPr id="0" name="Picture 32" descr="C:\Users\Administrator\Documents\DonationCoder\ScreenshotCaptor\Screenshots\Screenshot - 9_17_2020 , 2_50_07 PM.png"/>
+                    <pic:cNvPicPr>
+                      <a:picLocks noChangeAspect="1" noChangeArrowheads="1"/>
+                    </pic:cNvPicPr>
+                  </pic:nvPicPr>
+                  <pic:blipFill>
+                    <a:blip r:embed="rId12"/>
+                    <a:srcRect/>
+                    <a:stretch>
+                      <a:fillRect/>
+                    </a:stretch>
+                  </pic:blipFill>
+                  <pic:spPr bwMode="auto">
+                    <a:xfrm>
+                      <a:off x="0" y="0"/>
+                      <a:ext cx="4410075" cy="1514475"/>
+                    </a:xfrm>
+                    <a:prstGeom prst="rect">
+                      <a:avLst/>
+                    </a:prstGeom>
+                    <a:noFill/>
+                    <a:ln w="9525">
+                      <a:noFill/>
+                      <a:miter lim="800000"/>
+                      <a:headEnd/>
+                      <a:tailEnd/>
+                    </a:ln>
+                  </pic:spPr>
+                </pic:pic>
+              </a:graphicData>
+            </a:graphic>
+          </wp:inline>
+        </w:drawing>
+      </w:r>
+    </w:p>
     <w:sectPr>
       <w:pgSz w:w="12240" w:h="15840"/>
       <w:pgMar w:top="1440" w:right="1440" w:bottom="1440" w:left="1440" w:header="720" w:footer="720" w:gutter="0"/>
@@ -342,6 +1045,56 @@
     </w:sectPr>
   </w:body>
 </w:document>
+</file>
+
+<file path=word/endnotes.xml><?xml version="1.0" encoding="utf-8"?>
+<w:endnotes xmlns:ve="http://schemas.openxmlformats.org/markup-compatibility/2006" xmlns:o="urn:schemas-microsoft-com:office:office" xmlns:r="http://schemas.openxmlformats.org/officeDocument/2006/relationships" xmlns:m="http://schemas.openxmlformats.org/officeDocument/2006/math" xmlns:v="urn:schemas-microsoft-com:vml" xmlns:wp="http://schemas.openxmlformats.org/drawingml/2006/wordprocessingDrawing" xmlns:w10="urn:schemas-microsoft-com:office:word" xmlns:w="http://schemas.openxmlformats.org/wordprocessingml/2006/main" xmlns:wne="http://schemas.microsoft.com/office/word/2006/wordml">
+  <w:endnote w:type="separator" w:id="0">
+    <w:p>
+      <w:pPr>
+        <w:spacing w:after="0" w:line="240" w:lineRule="auto"/>
+      </w:pPr>
+      <w:r>
+        <w:separator/>
+      </w:r>
+    </w:p>
+  </w:endnote>
+  <w:endnote w:type="continuationSeparator" w:id="1">
+    <w:p>
+      <w:pPr>
+        <w:spacing w:after="0" w:line="240" w:lineRule="auto"/>
+      </w:pPr>
+      <w:r>
+        <w:continuationSeparator/>
+      </w:r>
+    </w:p>
+  </w:endnote>
+</w:endnotes>
+</file>
+
+<file path=word/footnotes.xml><?xml version="1.0" encoding="utf-8"?>
+<w:footnotes xmlns:ve="http://schemas.openxmlformats.org/markup-compatibility/2006" xmlns:o="urn:schemas-microsoft-com:office:office" xmlns:r="http://schemas.openxmlformats.org/officeDocument/2006/relationships" xmlns:m="http://schemas.openxmlformats.org/officeDocument/2006/math" xmlns:v="urn:schemas-microsoft-com:vml" xmlns:wp="http://schemas.openxmlformats.org/drawingml/2006/wordprocessingDrawing" xmlns:w10="urn:schemas-microsoft-com:office:word" xmlns:w="http://schemas.openxmlformats.org/wordprocessingml/2006/main" xmlns:wne="http://schemas.microsoft.com/office/word/2006/wordml">
+  <w:footnote w:type="separator" w:id="0">
+    <w:p>
+      <w:pPr>
+        <w:spacing w:after="0" w:line="240" w:lineRule="auto"/>
+      </w:pPr>
+      <w:r>
+        <w:separator/>
+      </w:r>
+    </w:p>
+  </w:footnote>
+  <w:footnote w:type="continuationSeparator" w:id="1">
+    <w:p>
+      <w:pPr>
+        <w:spacing w:after="0" w:line="240" w:lineRule="auto"/>
+      </w:pPr>
+      <w:r>
+        <w:continuationSeparator/>
+      </w:r>
+    </w:p>
+  </w:footnote>
+</w:footnotes>
 </file>
 
 <file path=word/styles.xml><?xml version="1.0" encoding="utf-8"?>
@@ -532,6 +1285,84 @@
     <w:uiPriority w:val="99"/>
     <w:semiHidden/>
     <w:unhideWhenUsed/>
+  </w:style>
+  <w:style w:type="paragraph" w:styleId="BalloonText">
+    <w:name w:val="Balloon Text"/>
+    <w:basedOn w:val="Normal"/>
+    <w:link w:val="BalloonTextChar"/>
+    <w:uiPriority w:val="99"/>
+    <w:semiHidden/>
+    <w:unhideWhenUsed/>
+    <w:rsid w:val="00B943EA"/>
+    <w:pPr>
+      <w:spacing w:after="0" w:line="240" w:lineRule="auto"/>
+    </w:pPr>
+    <w:rPr>
+      <w:rFonts w:ascii="Tahoma" w:hAnsi="Tahoma" w:cs="Tahoma"/>
+      <w:sz w:val="16"/>
+      <w:szCs w:val="16"/>
+    </w:rPr>
+  </w:style>
+  <w:style w:type="character" w:customStyle="1" w:styleId="BalloonTextChar">
+    <w:name w:val="Balloon Text Char"/>
+    <w:basedOn w:val="DefaultParagraphFont"/>
+    <w:link w:val="BalloonText"/>
+    <w:uiPriority w:val="99"/>
+    <w:semiHidden/>
+    <w:rsid w:val="00B943EA"/>
+    <w:rPr>
+      <w:rFonts w:ascii="Tahoma" w:hAnsi="Tahoma" w:cs="Tahoma"/>
+      <w:sz w:val="16"/>
+      <w:szCs w:val="16"/>
+    </w:rPr>
+  </w:style>
+  <w:style w:type="paragraph" w:styleId="Header">
+    <w:name w:val="header"/>
+    <w:basedOn w:val="Normal"/>
+    <w:link w:val="HeaderChar"/>
+    <w:uiPriority w:val="99"/>
+    <w:semiHidden/>
+    <w:unhideWhenUsed/>
+    <w:rsid w:val="00916011"/>
+    <w:pPr>
+      <w:tabs>
+        <w:tab w:val="center" w:pos="4680"/>
+        <w:tab w:val="right" w:pos="9360"/>
+      </w:tabs>
+      <w:spacing w:after="0" w:line="240" w:lineRule="auto"/>
+    </w:pPr>
+  </w:style>
+  <w:style w:type="character" w:customStyle="1" w:styleId="HeaderChar">
+    <w:name w:val="Header Char"/>
+    <w:basedOn w:val="DefaultParagraphFont"/>
+    <w:link w:val="Header"/>
+    <w:uiPriority w:val="99"/>
+    <w:semiHidden/>
+    <w:rsid w:val="00916011"/>
+  </w:style>
+  <w:style w:type="paragraph" w:styleId="Footer">
+    <w:name w:val="footer"/>
+    <w:basedOn w:val="Normal"/>
+    <w:link w:val="FooterChar"/>
+    <w:uiPriority w:val="99"/>
+    <w:semiHidden/>
+    <w:unhideWhenUsed/>
+    <w:rsid w:val="00916011"/>
+    <w:pPr>
+      <w:tabs>
+        <w:tab w:val="center" w:pos="4680"/>
+        <w:tab w:val="right" w:pos="9360"/>
+      </w:tabs>
+      <w:spacing w:after="0" w:line="240" w:lineRule="auto"/>
+    </w:pPr>
+  </w:style>
+  <w:style w:type="character" w:customStyle="1" w:styleId="FooterChar">
+    <w:name w:val="Footer Char"/>
+    <w:basedOn w:val="DefaultParagraphFont"/>
+    <w:link w:val="Footer"/>
+    <w:uiPriority w:val="99"/>
+    <w:semiHidden/>
+    <w:rsid w:val="00916011"/>
   </w:style>
 </w:styles>
 </file>

</xml_diff>